<commit_message>
Db  updated, admin  updated, calendario de aulas updated
</commit_message>
<xml_diff>
--- a/BeachTribe-Entregas/BeachTribe-Entrega9/IPL_MPM_BeachTribe_Entregas_Intermedias_9.docx
+++ b/BeachTribe-Entregas/BeachTribe-Entrega9/IPL_MPM_BeachTribe_Entregas_Intermedias_9.docx
@@ -2503,7 +2503,54 @@
         <w:jc w:val="both"/>
       </w:pPr>
       <w:r>
-        <w:t>O grupo também com a etapa anterior desenvolveu melhores capacidades de programação e lógica sobre esta mesma linguagem, tendo assim maior noção da estrutura das pastas.</w:t>
+        <w:t xml:space="preserve">O grupo também </w:t>
+      </w:r>
+      <w:r>
+        <w:t xml:space="preserve">conseguiu </w:t>
+      </w:r>
+      <w:r>
+        <w:t>com a etapa anterior desenvolv</w:t>
+      </w:r>
+      <w:r>
+        <w:t>er</w:t>
+      </w:r>
+      <w:r>
+        <w:t xml:space="preserve"> melhores capacidades de programação e lógica sobre esta mesma linguagem, tendo assim maior noção </w:t>
+      </w:r>
+      <w:r>
+        <w:t>da sua estrutura e organização.</w:t>
+      </w:r>
+    </w:p>
+    <w:p>
+      <w:pPr>
+        <w:numPr>
+          <w:ilvl w:val="0"/>
+          <w:numId w:val="10"/>
+        </w:numPr>
+        <w:jc w:val="both"/>
+      </w:pPr>
+      <w:r>
+        <w:t xml:space="preserve">Com a ajuda de algumas dicas do professor Ricardo foi possível melhorar o nosso desempenho no que toca aos métodos de organização do </w:t>
+      </w:r>
+      <w:proofErr w:type="spellStart"/>
+      <w:r>
+        <w:t>Trello</w:t>
+      </w:r>
+      <w:proofErr w:type="spellEnd"/>
+      <w:r>
+        <w:t>.</w:t>
+      </w:r>
+    </w:p>
+    <w:p>
+      <w:pPr>
+        <w:numPr>
+          <w:ilvl w:val="0"/>
+          <w:numId w:val="10"/>
+        </w:numPr>
+        <w:jc w:val="both"/>
+      </w:pPr>
+      <w:r>
+        <w:t>Com a implementação do dinamismo nas nossas páginas estáticas conseguimos encontrar também algumas lacunas na nossa base de dados que posteriormente foram corrigidas.</w:t>
       </w:r>
     </w:p>
     <w:p>

</xml_diff>